<commit_message>
v2.2.1 user guide for Tesla Roadster, for firmware v2.x
</commit_message>
<xml_diff>
--- a/docs/OVMS_UserGuide_TeslaRoadster.docx
+++ b/docs/OVMS_UserGuide_TeslaRoadster.docx
@@ -225,19 +225,25 @@
         <w:rPr>
           <w:b/>
         </w:rPr>
-        <w:t>Guide v1.3.1</w:t>
+        <w:t>Guide v2.2</w:t>
       </w:r>
       <w:r>
         <w:rPr>
           <w:b/>
         </w:rPr>
+        <w:t>.1</w:t>
+      </w:r>
+      <w:r>
+        <w:rPr>
+          <w:b/>
+        </w:rPr>
         <w:t xml:space="preserve"> (</w:t>
       </w:r>
       <w:r>
         <w:rPr>
           <w:b/>
         </w:rPr>
-        <w:t>30</w:t>
+        <w:t>11</w:t>
       </w:r>
       <w:r>
         <w:rPr>
@@ -256,13 +262,13 @@
         <w:rPr>
           <w:b/>
         </w:rPr>
-        <w:t>September</w:t>
+        <w:t>January 2013</w:t>
       </w:r>
       <w:r>
         <w:rPr>
           <w:b/>
         </w:rPr>
-        <w:t xml:space="preserve"> 2012)</w:t>
+        <w:t>)</w:t>
       </w:r>
     </w:p>
     <w:p>
@@ -305,12 +311,12 @@
       </w:pPr>
       <w:proofErr w:type="gramStart"/>
       <w:r>
-        <w:t>v1.3.1</w:t>
+        <w:t>v2.2.1</w:t>
       </w:r>
       <w:proofErr w:type="gramEnd"/>
       <w:r>
         <w:tab/>
-        <w:t>30</w:t>
+        <w:t>11</w:t>
       </w:r>
       <w:r>
         <w:rPr>
@@ -319,11 +325,14 @@
         <w:t>th</w:t>
       </w:r>
       <w:r>
-        <w:t xml:space="preserve"> September 2012</w:t>
+        <w:t xml:space="preserve"> January 2013</w:t>
       </w:r>
       <w:r>
         <w:tab/>
-        <w:t>Updates to include v2 hardware</w:t>
+      </w:r>
+      <w:r>
+        <w:tab/>
+        <w:t>Updates to include v2.x firmware</w:t>
       </w:r>
     </w:p>
     <w:p>
@@ -336,12 +345,12 @@
       </w:pPr>
       <w:proofErr w:type="gramStart"/>
       <w:r>
-        <w:t>v1.2.6</w:t>
+        <w:t>v1.3.1</w:t>
       </w:r>
       <w:proofErr w:type="gramEnd"/>
       <w:r>
         <w:tab/>
-        <w:t>7</w:t>
+        <w:t>30</w:t>
       </w:r>
       <w:r>
         <w:rPr>
@@ -350,16 +359,11 @@
         <w:t>th</w:t>
       </w:r>
       <w:r>
-        <w:t xml:space="preserve"> June 2012</w:t>
+        <w:t xml:space="preserve"> September 2012</w:t>
       </w:r>
       <w:r>
         <w:tab/>
-      </w:r>
-      <w:r>
-        <w:tab/>
-      </w:r>
-      <w:r>
-        <w:t>Various clean-ups</w:t>
+        <w:t>Updates to include v2 hardware</w:t>
       </w:r>
     </w:p>
     <w:p>
@@ -372,12 +376,12 @@
       </w:pPr>
       <w:proofErr w:type="gramStart"/>
       <w:r>
-        <w:t>v1.2.5</w:t>
+        <w:t>v1.2.6</w:t>
       </w:r>
       <w:proofErr w:type="gramEnd"/>
       <w:r>
         <w:tab/>
-        <w:t>30</w:t>
+        <w:t>7</w:t>
       </w:r>
       <w:r>
         <w:rPr>
@@ -386,7 +390,7 @@
         <w:t>th</w:t>
       </w:r>
       <w:r>
-        <w:t xml:space="preserve"> May 2012</w:t>
+        <w:t xml:space="preserve"> June 2012</w:t>
       </w:r>
       <w:r>
         <w:tab/>
@@ -395,7 +399,7 @@
         <w:tab/>
       </w:r>
       <w:r>
-        <w:t>New SMS commands in firmware 1.3.0</w:t>
+        <w:t>Various clean-ups</w:t>
       </w:r>
     </w:p>
     <w:p>
@@ -408,12 +412,12 @@
       </w:pPr>
       <w:proofErr w:type="gramStart"/>
       <w:r>
-        <w:t>v1.2.4</w:t>
+        <w:t>v1.2.5</w:t>
       </w:r>
       <w:proofErr w:type="gramEnd"/>
       <w:r>
         <w:tab/>
-        <w:t>20</w:t>
+        <w:t>30</w:t>
       </w:r>
       <w:r>
         <w:rPr>
@@ -431,13 +435,7 @@
         <w:tab/>
       </w:r>
       <w:r>
-        <w:t>P</w:t>
-      </w:r>
-      <w:r>
-        <w:t>re-installation chapter</w:t>
-      </w:r>
-      <w:r>
-        <w:t>, updated photos</w:t>
+        <w:t>New SMS commands in firmware 1.3.0</w:t>
       </w:r>
     </w:p>
     <w:p>
@@ -450,12 +448,12 @@
       </w:pPr>
       <w:proofErr w:type="gramStart"/>
       <w:r>
-        <w:t>v1.2.3</w:t>
+        <w:t>v1.2.4</w:t>
       </w:r>
       <w:proofErr w:type="gramEnd"/>
       <w:r>
         <w:tab/>
-        <w:t>7</w:t>
+        <w:t>20</w:t>
       </w:r>
       <w:r>
         <w:rPr>
@@ -464,13 +462,7 @@
         <w:t>th</w:t>
       </w:r>
       <w:r>
-        <w:t xml:space="preserve"> </w:t>
-      </w:r>
-      <w:r>
-        <w:t>May</w:t>
-      </w:r>
-      <w:r>
-        <w:t xml:space="preserve"> 2012</w:t>
+        <w:t xml:space="preserve"> May 2012</w:t>
       </w:r>
       <w:r>
         <w:tab/>
@@ -479,7 +471,13 @@
         <w:tab/>
       </w:r>
       <w:r>
-        <w:t>Reorganization to be more install-time linear</w:t>
+        <w:t>P</w:t>
+      </w:r>
+      <w:r>
+        <w:t>re-installation chapter</w:t>
+      </w:r>
+      <w:r>
+        <w:t>, updated photos</w:t>
       </w:r>
     </w:p>
     <w:p>
@@ -492,21 +490,27 @@
       </w:pPr>
       <w:proofErr w:type="gramStart"/>
       <w:r>
-        <w:t>v1.2.2</w:t>
+        <w:t>v1.2.3</w:t>
       </w:r>
       <w:proofErr w:type="gramEnd"/>
       <w:r>
         <w:tab/>
-        <w:t>1</w:t>
+        <w:t>7</w:t>
       </w:r>
       <w:r>
         <w:rPr>
           <w:vertAlign w:val="superscript"/>
         </w:rPr>
-        <w:t>st</w:t>
-      </w:r>
-      <w:r>
-        <w:t xml:space="preserve"> Apr 2012</w:t>
+        <w:t>th</w:t>
+      </w:r>
+      <w:r>
+        <w:t xml:space="preserve"> </w:t>
+      </w:r>
+      <w:r>
+        <w:t>May</w:t>
+      </w:r>
+      <w:r>
+        <w:t xml:space="preserve"> 2012</w:t>
       </w:r>
       <w:r>
         <w:tab/>
@@ -515,7 +519,7 @@
         <w:tab/>
       </w:r>
       <w:r>
-        <w:t>Updates to match v1.2.2 car firmware</w:t>
+        <w:t>Reorganization to be more install-time linear</w:t>
       </w:r>
     </w:p>
     <w:p>
@@ -528,21 +532,21 @@
       </w:pPr>
       <w:proofErr w:type="gramStart"/>
       <w:r>
-        <w:t>v1.2</w:t>
+        <w:t>v1.2.2</w:t>
       </w:r>
       <w:proofErr w:type="gramEnd"/>
       <w:r>
         <w:tab/>
-        <w:t>12</w:t>
+        <w:t>1</w:t>
       </w:r>
       <w:r>
         <w:rPr>
           <w:vertAlign w:val="superscript"/>
         </w:rPr>
-        <w:t>th</w:t>
-      </w:r>
-      <w:r>
-        <w:t xml:space="preserve"> Mar 2012</w:t>
+        <w:t>st</w:t>
+      </w:r>
+      <w:r>
+        <w:t xml:space="preserve"> Apr 2012</w:t>
       </w:r>
       <w:r>
         <w:tab/>
@@ -551,7 +555,7 @@
         <w:tab/>
       </w:r>
       <w:r>
-        <w:t>Updates to match v1.2 car firmware</w:t>
+        <w:t>Updates to match v1.2.2 car firmware</w:t>
       </w:r>
     </w:p>
     <w:p>
@@ -564,6 +568,42 @@
       </w:pPr>
       <w:proofErr w:type="gramStart"/>
       <w:r>
+        <w:t>v1.2</w:t>
+      </w:r>
+      <w:proofErr w:type="gramEnd"/>
+      <w:r>
+        <w:tab/>
+        <w:t>12</w:t>
+      </w:r>
+      <w:r>
+        <w:rPr>
+          <w:vertAlign w:val="superscript"/>
+        </w:rPr>
+        <w:t>th</w:t>
+      </w:r>
+      <w:r>
+        <w:t xml:space="preserve"> Mar 2012</w:t>
+      </w:r>
+      <w:r>
+        <w:tab/>
+      </w:r>
+      <w:r>
+        <w:tab/>
+      </w:r>
+      <w:r>
+        <w:t>Updates to match v1.2 car firmware</w:t>
+      </w:r>
+    </w:p>
+    <w:p>
+      <w:pPr>
+        <w:pStyle w:val="FreeFormA"/>
+        <w:tabs>
+          <w:tab w:val="left" w:pos="1016"/>
+          <w:tab w:val="left" w:pos="2996"/>
+        </w:tabs>
+      </w:pPr>
+      <w:proofErr w:type="gramStart"/>
+      <w:r>
         <w:t>v1.0</w:t>
       </w:r>
       <w:proofErr w:type="gramEnd"/>
@@ -608,7 +648,7 @@
         <w:pStyle w:val="Heading1"/>
       </w:pPr>
       <w:bookmarkStart w:id="0" w:name="_Toc197824832"/>
-      <w:bookmarkStart w:id="1" w:name="_Toc210657765"/>
+      <w:bookmarkStart w:id="1" w:name="_Toc219713461"/>
       <w:r>
         <w:t>Welcome</w:t>
       </w:r>
@@ -1321,7 +1361,7 @@
         <w:fldChar w:fldCharType="begin"/>
       </w:r>
       <w:r>
-        <w:instrText xml:space="preserve"> PAGEREF _Toc210657765 \h </w:instrText>
+        <w:instrText xml:space="preserve"> PAGEREF _Toc219713461 \h </w:instrText>
       </w:r>
       <w:r>
         <w:fldChar w:fldCharType="separate"/>
@@ -1371,7 +1411,7 @@
         <w:rPr>
           <w:noProof/>
         </w:rPr>
-        <w:instrText xml:space="preserve"> PAGEREF _Toc210657766 \h </w:instrText>
+        <w:instrText xml:space="preserve"> PAGEREF _Toc219713462 \h </w:instrText>
       </w:r>
       <w:r>
         <w:rPr>
@@ -1435,7 +1475,7 @@
         <w:rPr>
           <w:noProof/>
         </w:rPr>
-        <w:instrText xml:space="preserve"> PAGEREF _Toc210657767 \h </w:instrText>
+        <w:instrText xml:space="preserve"> PAGEREF _Toc219713463 \h </w:instrText>
       </w:r>
       <w:r>
         <w:rPr>
@@ -1474,7 +1514,6 @@
           <w:lang w:eastAsia="ja-JP"/>
         </w:rPr>
       </w:pPr>
-      <w:bookmarkStart w:id="2" w:name="_GoBack"/>
       <w:r>
         <w:t>Pre-Installation Steps</w:t>
       </w:r>
@@ -1485,7 +1524,7 @@
         <w:fldChar w:fldCharType="begin"/>
       </w:r>
       <w:r>
-        <w:instrText xml:space="preserve"> PAGEREF _Toc210657768 \h </w:instrText>
+        <w:instrText xml:space="preserve"> PAGEREF _Toc219713464 \h </w:instrText>
       </w:r>
       <w:r>
         <w:fldChar w:fldCharType="separate"/>
@@ -1497,7 +1536,6 @@
         <w:fldChar w:fldCharType="end"/>
       </w:r>
     </w:p>
-    <w:bookmarkEnd w:id="2"/>
     <w:p>
       <w:pPr>
         <w:pStyle w:val="TOC2"/>
@@ -1536,7 +1574,7 @@
         <w:rPr>
           <w:noProof/>
         </w:rPr>
-        <w:instrText xml:space="preserve"> PAGEREF _Toc210657769 \h </w:instrText>
+        <w:instrText xml:space="preserve"> PAGEREF _Toc219713465 \h </w:instrText>
       </w:r>
       <w:r>
         <w:rPr>
@@ -1600,7 +1638,7 @@
         <w:rPr>
           <w:noProof/>
         </w:rPr>
-        <w:instrText xml:space="preserve"> PAGEREF _Toc210657770 \h </w:instrText>
+        <w:instrText xml:space="preserve"> PAGEREF _Toc219713466 \h </w:instrText>
       </w:r>
       <w:r>
         <w:rPr>
@@ -1664,7 +1702,7 @@
         <w:rPr>
           <w:noProof/>
         </w:rPr>
-        <w:instrText xml:space="preserve"> PAGEREF _Toc210657771 \h </w:instrText>
+        <w:instrText xml:space="preserve"> PAGEREF _Toc219713467 \h </w:instrText>
       </w:r>
       <w:r>
         <w:rPr>
@@ -1728,7 +1766,7 @@
         <w:rPr>
           <w:noProof/>
         </w:rPr>
-        <w:instrText xml:space="preserve"> PAGEREF _Toc210657772 \h </w:instrText>
+        <w:instrText xml:space="preserve"> PAGEREF _Toc219713468 \h </w:instrText>
       </w:r>
       <w:r>
         <w:rPr>
@@ -1777,7 +1815,7 @@
         <w:fldChar w:fldCharType="begin"/>
       </w:r>
       <w:r>
-        <w:instrText xml:space="preserve"> PAGEREF _Toc210657773 \h </w:instrText>
+        <w:instrText xml:space="preserve"> PAGEREF _Toc219713469 \h </w:instrText>
       </w:r>
       <w:r>
         <w:fldChar w:fldCharType="separate"/>
@@ -1827,7 +1865,7 @@
         <w:rPr>
           <w:noProof/>
         </w:rPr>
-        <w:instrText xml:space="preserve"> PAGEREF _Toc210657774 \h </w:instrText>
+        <w:instrText xml:space="preserve"> PAGEREF _Toc219713470 \h </w:instrText>
       </w:r>
       <w:r>
         <w:rPr>
@@ -1891,7 +1929,7 @@
         <w:rPr>
           <w:noProof/>
         </w:rPr>
-        <w:instrText xml:space="preserve"> PAGEREF _Toc210657775 \h </w:instrText>
+        <w:instrText xml:space="preserve"> PAGEREF _Toc219713471 \h </w:instrText>
       </w:r>
       <w:r>
         <w:rPr>
@@ -1955,7 +1993,7 @@
         <w:rPr>
           <w:noProof/>
         </w:rPr>
-        <w:instrText xml:space="preserve"> PAGEREF _Toc210657776 \h </w:instrText>
+        <w:instrText xml:space="preserve"> PAGEREF _Toc219713472 \h </w:instrText>
       </w:r>
       <w:r>
         <w:rPr>
@@ -2019,7 +2057,7 @@
         <w:rPr>
           <w:noProof/>
         </w:rPr>
-        <w:instrText xml:space="preserve"> PAGEREF _Toc210657777 \h </w:instrText>
+        <w:instrText xml:space="preserve"> PAGEREF _Toc219713473 \h </w:instrText>
       </w:r>
       <w:r>
         <w:rPr>
@@ -2083,7 +2121,7 @@
         <w:rPr>
           <w:noProof/>
         </w:rPr>
-        <w:instrText xml:space="preserve"> PAGEREF _Toc210657778 \h </w:instrText>
+        <w:instrText xml:space="preserve"> PAGEREF _Toc219713474 \h </w:instrText>
       </w:r>
       <w:r>
         <w:rPr>
@@ -2147,7 +2185,7 @@
         <w:rPr>
           <w:noProof/>
         </w:rPr>
-        <w:instrText xml:space="preserve"> PAGEREF _Toc210657779 \h </w:instrText>
+        <w:instrText xml:space="preserve"> PAGEREF _Toc219713475 \h </w:instrText>
       </w:r>
       <w:r>
         <w:rPr>
@@ -2211,7 +2249,7 @@
         <w:rPr>
           <w:noProof/>
         </w:rPr>
-        <w:instrText xml:space="preserve"> PAGEREF _Toc210657780 \h </w:instrText>
+        <w:instrText xml:space="preserve"> PAGEREF _Toc219713476 \h </w:instrText>
       </w:r>
       <w:r>
         <w:rPr>
@@ -2275,7 +2313,7 @@
         <w:rPr>
           <w:noProof/>
         </w:rPr>
-        <w:instrText xml:space="preserve"> PAGEREF _Toc210657781 \h </w:instrText>
+        <w:instrText xml:space="preserve"> PAGEREF _Toc219713477 \h </w:instrText>
       </w:r>
       <w:r>
         <w:rPr>
@@ -2339,7 +2377,7 @@
         <w:rPr>
           <w:noProof/>
         </w:rPr>
-        <w:instrText xml:space="preserve"> PAGEREF _Toc210657782 \h </w:instrText>
+        <w:instrText xml:space="preserve"> PAGEREF _Toc219713478 \h </w:instrText>
       </w:r>
       <w:r>
         <w:rPr>
@@ -2403,7 +2441,7 @@
         <w:rPr>
           <w:noProof/>
         </w:rPr>
-        <w:instrText xml:space="preserve"> PAGEREF _Toc210657783 \h </w:instrText>
+        <w:instrText xml:space="preserve"> PAGEREF _Toc219713479 \h </w:instrText>
       </w:r>
       <w:r>
         <w:rPr>
@@ -2467,7 +2505,7 @@
         <w:rPr>
           <w:noProof/>
         </w:rPr>
-        <w:instrText xml:space="preserve"> PAGEREF _Toc210657784 \h </w:instrText>
+        <w:instrText xml:space="preserve"> PAGEREF _Toc219713480 \h </w:instrText>
       </w:r>
       <w:r>
         <w:rPr>
@@ -2531,7 +2569,7 @@
         <w:rPr>
           <w:noProof/>
         </w:rPr>
-        <w:instrText xml:space="preserve"> PAGEREF _Toc210657785 \h </w:instrText>
+        <w:instrText xml:space="preserve"> PAGEREF _Toc219713481 \h </w:instrText>
       </w:r>
       <w:r>
         <w:rPr>
@@ -2595,7 +2633,7 @@
         <w:rPr>
           <w:noProof/>
         </w:rPr>
-        <w:instrText xml:space="preserve"> PAGEREF _Toc210657786 \h </w:instrText>
+        <w:instrText xml:space="preserve"> PAGEREF _Toc219713482 \h </w:instrText>
       </w:r>
       <w:r>
         <w:rPr>
@@ -2659,7 +2697,7 @@
         <w:rPr>
           <w:noProof/>
         </w:rPr>
-        <w:instrText xml:space="preserve"> PAGEREF _Toc210657787 \h </w:instrText>
+        <w:instrText xml:space="preserve"> PAGEREF _Toc219713483 \h </w:instrText>
       </w:r>
       <w:r>
         <w:rPr>
@@ -2723,7 +2761,7 @@
         <w:rPr>
           <w:noProof/>
         </w:rPr>
-        <w:instrText xml:space="preserve"> PAGEREF _Toc210657788 \h </w:instrText>
+        <w:instrText xml:space="preserve"> PAGEREF _Toc219713484 \h </w:instrText>
       </w:r>
       <w:r>
         <w:rPr>
@@ -2787,7 +2825,7 @@
         <w:rPr>
           <w:noProof/>
         </w:rPr>
-        <w:instrText xml:space="preserve"> PAGEREF _Toc210657789 \h </w:instrText>
+        <w:instrText xml:space="preserve"> PAGEREF _Toc219713485 \h </w:instrText>
       </w:r>
       <w:r>
         <w:rPr>
@@ -2851,7 +2889,7 @@
         <w:rPr>
           <w:noProof/>
         </w:rPr>
-        <w:instrText xml:space="preserve"> PAGEREF _Toc210657790 \h </w:instrText>
+        <w:instrText xml:space="preserve"> PAGEREF _Toc219713486 \h </w:instrText>
       </w:r>
       <w:r>
         <w:rPr>
@@ -2915,7 +2953,7 @@
         <w:rPr>
           <w:noProof/>
         </w:rPr>
-        <w:instrText xml:space="preserve"> PAGEREF _Toc210657791 \h </w:instrText>
+        <w:instrText xml:space="preserve"> PAGEREF _Toc219713487 \h </w:instrText>
       </w:r>
       <w:r>
         <w:rPr>
@@ -2979,7 +3017,7 @@
         <w:rPr>
           <w:noProof/>
         </w:rPr>
-        <w:instrText xml:space="preserve"> PAGEREF _Toc210657792 \h </w:instrText>
+        <w:instrText xml:space="preserve"> PAGEREF _Toc219713488 \h </w:instrText>
       </w:r>
       <w:r>
         <w:rPr>
@@ -3028,7 +3066,7 @@
         <w:fldChar w:fldCharType="begin"/>
       </w:r>
       <w:r>
-        <w:instrText xml:space="preserve"> PAGEREF _Toc210657793 \h </w:instrText>
+        <w:instrText xml:space="preserve"> PAGEREF _Toc219713489 \h </w:instrText>
       </w:r>
       <w:r>
         <w:fldChar w:fldCharType="separate"/>
@@ -3078,7 +3116,7 @@
         <w:rPr>
           <w:noProof/>
         </w:rPr>
-        <w:instrText xml:space="preserve"> PAGEREF _Toc210657794 \h </w:instrText>
+        <w:instrText xml:space="preserve"> PAGEREF _Toc219713490 \h </w:instrText>
       </w:r>
       <w:r>
         <w:rPr>
@@ -3142,7 +3180,7 @@
         <w:rPr>
           <w:noProof/>
         </w:rPr>
-        <w:instrText xml:space="preserve"> PAGEREF _Toc210657795 \h </w:instrText>
+        <w:instrText xml:space="preserve"> PAGEREF _Toc219713491 \h </w:instrText>
       </w:r>
       <w:r>
         <w:rPr>
@@ -3206,7 +3244,7 @@
         <w:rPr>
           <w:noProof/>
         </w:rPr>
-        <w:instrText xml:space="preserve"> PAGEREF _Toc210657796 \h </w:instrText>
+        <w:instrText xml:space="preserve"> PAGEREF _Toc219713492 \h </w:instrText>
       </w:r>
       <w:r>
         <w:rPr>
@@ -3258,16 +3296,18 @@
           <w:szCs w:val="26"/>
         </w:rPr>
       </w:pPr>
-      <w:bookmarkStart w:id="3" w:name="_Toc197824833"/>
+      <w:bookmarkStart w:id="2" w:name="_Toc197824833"/>
       <w:r>
         <w:br w:type="page"/>
       </w:r>
+      <w:bookmarkStart w:id="3" w:name="_GoBack"/>
+      <w:bookmarkEnd w:id="3"/>
     </w:p>
     <w:p>
       <w:pPr>
         <w:pStyle w:val="Heading2"/>
       </w:pPr>
-      <w:bookmarkStart w:id="4" w:name="_Toc210657766"/>
+      <w:bookmarkStart w:id="4" w:name="_Toc219713462"/>
       <w:r>
         <w:t xml:space="preserve">The </w:t>
       </w:r>
@@ -3277,7 +3317,7 @@
       <w:r>
         <w:t xml:space="preserve"> Module</w:t>
       </w:r>
-      <w:bookmarkEnd w:id="3"/>
+      <w:bookmarkEnd w:id="2"/>
       <w:bookmarkEnd w:id="4"/>
     </w:p>
     <w:p>
@@ -3454,7 +3494,7 @@
         <w:pStyle w:val="Heading2"/>
       </w:pPr>
       <w:bookmarkStart w:id="5" w:name="_Toc197824834"/>
-      <w:bookmarkStart w:id="6" w:name="_Toc210657767"/>
+      <w:bookmarkStart w:id="6" w:name="_Toc219713463"/>
       <w:r>
         <w:t>Cellular Service and SIM</w:t>
       </w:r>
@@ -3512,7 +3552,7 @@
       <w:pPr>
         <w:pStyle w:val="Heading1"/>
       </w:pPr>
-      <w:bookmarkStart w:id="8" w:name="_Toc210657768"/>
+      <w:bookmarkStart w:id="8" w:name="_Toc219713464"/>
       <w:r>
         <w:t>Pre-Installation Steps</w:t>
       </w:r>
@@ -3545,7 +3585,7 @@
         <w:pStyle w:val="Heading2"/>
       </w:pPr>
       <w:bookmarkStart w:id="9" w:name="_A._Understand_Configuration"/>
-      <w:bookmarkStart w:id="10" w:name="_Toc210657769"/>
+      <w:bookmarkStart w:id="10" w:name="_Toc219713465"/>
       <w:bookmarkEnd w:id="9"/>
       <w:r>
         <w:t>A</w:t>
@@ -4096,7 +4136,7 @@
       <w:pPr>
         <w:pStyle w:val="Heading2"/>
       </w:pPr>
-      <w:bookmarkStart w:id="11" w:name="_Toc210657770"/>
+      <w:bookmarkStart w:id="11" w:name="_Toc219713466"/>
       <w:r>
         <w:t>B</w:t>
       </w:r>
@@ -4214,7 +4254,7 @@
         <w:pStyle w:val="Heading2"/>
       </w:pPr>
       <w:bookmarkStart w:id="12" w:name="_Toc197824837"/>
-      <w:bookmarkStart w:id="13" w:name="_Toc210657771"/>
+      <w:bookmarkStart w:id="13" w:name="_Toc219713467"/>
       <w:r>
         <w:t>C</w:t>
       </w:r>
@@ -4336,7 +4376,7 @@
       <w:bookmarkStart w:id="17" w:name="_D._Register_the_1"/>
       <w:bookmarkStart w:id="18" w:name="_D._Register_the_2"/>
       <w:bookmarkStart w:id="19" w:name="_Toc197824838"/>
-      <w:bookmarkStart w:id="20" w:name="_Toc210657772"/>
+      <w:bookmarkStart w:id="20" w:name="_Toc219713468"/>
       <w:bookmarkEnd w:id="14"/>
       <w:bookmarkEnd w:id="15"/>
       <w:bookmarkEnd w:id="16"/>
@@ -4714,7 +4754,7 @@
       <w:pPr>
         <w:pStyle w:val="Heading1"/>
       </w:pPr>
-      <w:bookmarkStart w:id="21" w:name="_Toc210657773"/>
+      <w:bookmarkStart w:id="21" w:name="_Toc219713469"/>
       <w:r>
         <w:t>OVMS Module Installation</w:t>
       </w:r>
@@ -4734,7 +4774,7 @@
         <w:pStyle w:val="Heading2"/>
       </w:pPr>
       <w:bookmarkStart w:id="22" w:name="_Toc197824839"/>
-      <w:bookmarkStart w:id="23" w:name="_Toc210657774"/>
+      <w:bookmarkStart w:id="23" w:name="_Toc219713470"/>
       <w:r>
         <w:t>1</w:t>
       </w:r>
@@ -5087,7 +5127,7 @@
       <w:pPr>
         <w:pStyle w:val="Heading2"/>
       </w:pPr>
-      <w:bookmarkStart w:id="25" w:name="_Toc210657775"/>
+      <w:bookmarkStart w:id="25" w:name="_Toc219713471"/>
       <w:r>
         <w:t>1b. Install the SIM card (version 2 module)</w:t>
       </w:r>
@@ -5191,7 +5231,7 @@
         <w:pStyle w:val="Heading2"/>
       </w:pPr>
       <w:bookmarkStart w:id="26" w:name="_2._Enable_or"/>
-      <w:bookmarkStart w:id="27" w:name="_Toc210657776"/>
+      <w:bookmarkStart w:id="27" w:name="_Toc219713472"/>
       <w:bookmarkEnd w:id="26"/>
       <w:r>
         <w:t xml:space="preserve">2. Enable or </w:t>
@@ -5498,16 +5538,7 @@
           <w:sz w:val="16"/>
           <w:szCs w:val="16"/>
         </w:rPr>
-        <w:t>Module version 2</w:t>
-      </w:r>
-      <w:r>
-        <w:rPr>
-          <w:i/>
-          <w:iCs/>
-          <w:sz w:val="16"/>
-          <w:szCs w:val="16"/>
-        </w:rPr>
-        <w:t>: GSM Only / GPRS Enable Switch</w:t>
+        <w:t>Module version 2: GSM Only / GPRS Enable Switch</w:t>
       </w:r>
     </w:p>
     <w:p>
@@ -5710,7 +5741,7 @@
         <w:pStyle w:val="Heading2"/>
       </w:pPr>
       <w:bookmarkStart w:id="28" w:name="_Toc197824841"/>
-      <w:bookmarkStart w:id="29" w:name="_Toc210657777"/>
+      <w:bookmarkStart w:id="29" w:name="_Toc219713473"/>
       <w:r>
         <w:t>3</w:t>
       </w:r>
@@ -5796,7 +5827,7 @@
         <w:pStyle w:val="Heading2"/>
       </w:pPr>
       <w:bookmarkStart w:id="30" w:name="_Toc197824842"/>
-      <w:bookmarkStart w:id="31" w:name="_Toc210657778"/>
+      <w:bookmarkStart w:id="31" w:name="_Toc219713474"/>
       <w:r>
         <w:t>4</w:t>
       </w:r>
@@ -6225,7 +6256,7 @@
       <w:pPr>
         <w:pStyle w:val="Heading2"/>
       </w:pPr>
-      <w:bookmarkStart w:id="32" w:name="_Toc210657779"/>
+      <w:bookmarkStart w:id="32" w:name="_Toc219713475"/>
       <w:r>
         <w:t>5. Connect the OVMS module to the car</w:t>
       </w:r>
@@ -6777,7 +6808,7 @@
       <w:pPr>
         <w:pStyle w:val="Heading2"/>
       </w:pPr>
-      <w:bookmarkStart w:id="39" w:name="_Toc210657780"/>
+      <w:bookmarkStart w:id="39" w:name="_Toc219713476"/>
       <w:r>
         <w:t>6</w:t>
       </w:r>
@@ -7086,7 +7117,7 @@
           <w:lang w:val="en-GB" w:eastAsia="hi-IN" w:bidi="hi-IN"/>
         </w:rPr>
       </w:pPr>
-      <w:bookmarkStart w:id="43" w:name="_Toc210657781"/>
+      <w:bookmarkStart w:id="43" w:name="_Toc219713477"/>
       <w:r>
         <w:t>7</w:t>
       </w:r>
@@ -7787,7 +7818,7 @@
           <w:lang w:val="en-GB" w:eastAsia="hi-IN" w:bidi="hi-IN"/>
         </w:rPr>
       </w:pPr>
-      <w:bookmarkStart w:id="44" w:name="_Toc210657782"/>
+      <w:bookmarkStart w:id="44" w:name="_Toc219713478"/>
       <w:r>
         <w:t>8</w:t>
       </w:r>
@@ -8072,11 +8103,12 @@
         </w:rPr>
         <w:t xml:space="preserve"> in Celsius)</w:t>
       </w:r>
-    </w:p>
-    <w:p>
-      <w:pPr>
-        <w:pStyle w:val="FreeFormA"/>
-      </w:pPr>
+      <w:r>
+        <w:rPr>
+          <w:lang w:val="en-US"/>
+        </w:rPr>
+        <w:br/>
+      </w:r>
     </w:p>
     <w:p>
       <w:pPr>
@@ -8103,31 +8135,7 @@
         <w:t>SMS</w:t>
       </w:r>
       <w:r>
-        <w:t xml:space="preserve"> </w:t>
-      </w:r>
-      <w:r>
-        <w:t>to</w:t>
-      </w:r>
-      <w:r>
-        <w:t xml:space="preserve"> </w:t>
-      </w:r>
-      <w:r>
-        <w:t>have the module send</w:t>
-      </w:r>
-      <w:r>
-        <w:t xml:space="preserve"> an SMS message to the registered phone when an </w:t>
-      </w:r>
-      <w:r>
-        <w:t xml:space="preserve">    </w:t>
-      </w:r>
-      <w:r>
-        <w:t xml:space="preserve">event such as charging being interrupted </w:t>
-      </w:r>
-      <w:r>
-        <w:t>occurs</w:t>
-      </w:r>
-      <w:r>
-        <w:t xml:space="preserve">. </w:t>
+        <w:t xml:space="preserve"> to have the module send an SMS message to the registered phone when an     event such as charging being interrupted occurs. </w:t>
       </w:r>
     </w:p>
     <w:p>
@@ -8143,25 +8151,7 @@
         <w:t>IP</w:t>
       </w:r>
       <w:r>
-        <w:t xml:space="preserve"> </w:t>
-      </w:r>
-      <w:r>
-        <w:t>to have</w:t>
-      </w:r>
-      <w:r>
-        <w:t xml:space="preserve"> </w:t>
-      </w:r>
-      <w:r>
-        <w:t>notifications</w:t>
-      </w:r>
-      <w:r>
-        <w:t xml:space="preserve"> </w:t>
-      </w:r>
-      <w:r>
-        <w:t xml:space="preserve">received </w:t>
-      </w:r>
-      <w:r>
-        <w:t>via a smartphone App.</w:t>
+        <w:t xml:space="preserve"> to have notifications received via a smartphone App.</w:t>
       </w:r>
     </w:p>
     <w:p>
@@ -8182,61 +8172,66 @@
           <w:rFonts w:ascii="Andale Mono" w:hAnsi="Andale Mono"/>
           <w:sz w:val="20"/>
         </w:rPr>
-        <w:t>I</w:t>
-      </w:r>
+        <w:t xml:space="preserve">IP </w:t>
+      </w:r>
+      <w:r>
+        <w:t>to enable both SMS and smartphone App notifications.</w:t>
+      </w:r>
+      <w:proofErr w:type="gramEnd"/>
+      <w:r>
+        <w:t xml:space="preserve"> </w:t>
+      </w:r>
+    </w:p>
+    <w:p>
+      <w:pPr>
+        <w:pStyle w:val="FreeFormA"/>
+        <w:ind w:left="1080"/>
+      </w:pPr>
       <w:r>
         <w:rPr>
           <w:rFonts w:ascii="Andale Mono" w:hAnsi="Andale Mono"/>
           <w:sz w:val="20"/>
         </w:rPr>
-        <w:t>P</w:t>
-      </w:r>
-      <w:r>
-        <w:rPr>
-          <w:rFonts w:ascii="Andale Mono" w:hAnsi="Andale Mono"/>
-          <w:sz w:val="20"/>
-        </w:rPr>
-        <w:t xml:space="preserve"> </w:t>
-      </w:r>
-      <w:r>
-        <w:t>to enable</w:t>
-      </w:r>
-      <w:r>
-        <w:t xml:space="preserve"> both SMS and smartphone App notifications.</w:t>
+        <w:t xml:space="preserve">- </w:t>
+      </w:r>
+      <w:r>
+        <w:t>(</w:t>
+      </w:r>
+      <w:proofErr w:type="gramStart"/>
+      <w:r>
+        <w:t>dash</w:t>
       </w:r>
       <w:proofErr w:type="gramEnd"/>
       <w:r>
-        <w:t xml:space="preserve"> </w:t>
-      </w:r>
-    </w:p>
-    <w:p>
-      <w:pPr>
-        <w:pStyle w:val="FreeFormA"/>
-        <w:ind w:left="1080"/>
-      </w:pPr>
-      <w:r>
-        <w:rPr>
-          <w:rFonts w:ascii="Andale Mono" w:hAnsi="Andale Mono"/>
-          <w:sz w:val="20"/>
-        </w:rPr>
-        <w:t xml:space="preserve">- </w:t>
-      </w:r>
-      <w:r>
-        <w:t>(</w:t>
+        <w:t xml:space="preserve"> character) if you don’t want any notifications sent</w:t>
+      </w:r>
+    </w:p>
+    <w:p>
+      <w:pPr>
+        <w:pStyle w:val="FreeFormA"/>
+      </w:pPr>
+    </w:p>
+    <w:p>
+      <w:pPr>
+        <w:pStyle w:val="FreeFormA"/>
+        <w:numPr>
+          <w:ilvl w:val="0"/>
+          <w:numId w:val="9"/>
+        </w:numPr>
+      </w:pPr>
+      <w:r>
+        <w:t>Vehicle type</w:t>
+      </w:r>
+      <w:r>
+        <w:br/>
       </w:r>
       <w:proofErr w:type="gramStart"/>
       <w:r>
-        <w:t>dash</w:t>
+        <w:t>This</w:t>
       </w:r>
       <w:proofErr w:type="gramEnd"/>
       <w:r>
-        <w:t xml:space="preserve"> character) if</w:t>
-      </w:r>
-      <w:r>
-        <w:t xml:space="preserve"> you don’t want any notifications </w:t>
-      </w:r>
-      <w:r>
-        <w:t>sent</w:t>
+        <w:t xml:space="preserve"> is the selection of vehicle type. You should use “TR” (for Tesla Roadster)</w:t>
       </w:r>
     </w:p>
     <w:p>
@@ -8321,6 +8316,13 @@
           <w:sz w:val="20"/>
         </w:rPr>
         <w:t xml:space="preserve"> </w:t>
+      </w:r>
+      <w:r>
+        <w:rPr>
+          <w:rFonts w:ascii="Andale Mono" w:hAnsi="Andale Mono"/>
+          <w:sz w:val="20"/>
+        </w:rPr>
+        <w:t>TR</w:t>
       </w:r>
       <w:r>
         <w:rPr>
@@ -8498,6 +8500,41 @@
           <w:rFonts w:ascii="Andale Mono" w:hAnsi="Andale Mono"/>
           <w:sz w:val="20"/>
         </w:rPr>
+        <w:t xml:space="preserve"> Vehicle </w:t>
+      </w:r>
+      <w:proofErr w:type="spellStart"/>
+      <w:r>
+        <w:rPr>
+          <w:rFonts w:ascii="Andale Mono" w:hAnsi="Andale Mono"/>
+          <w:sz w:val="20"/>
+        </w:rPr>
+        <w:t>Type</w:t>
+      </w:r>
+      <w:proofErr w:type="gramStart"/>
+      <w:r>
+        <w:rPr>
+          <w:rFonts w:ascii="Andale Mono" w:hAnsi="Andale Mono"/>
+          <w:sz w:val="20"/>
+        </w:rPr>
+        <w:t>:TR</w:t>
+      </w:r>
+      <w:proofErr w:type="spellEnd"/>
+      <w:proofErr w:type="gramEnd"/>
+    </w:p>
+    <w:p>
+      <w:pPr>
+        <w:pStyle w:val="FreeFormA"/>
+        <w:ind w:left="240"/>
+        <w:rPr>
+          <w:rFonts w:ascii="Andale Mono" w:hAnsi="Andale Mono"/>
+          <w:sz w:val="20"/>
+        </w:rPr>
+      </w:pPr>
+      <w:r>
+        <w:rPr>
+          <w:rFonts w:ascii="Andale Mono" w:hAnsi="Andale Mono"/>
+          <w:sz w:val="20"/>
+        </w:rPr>
         <w:t xml:space="preserve"> </w:t>
       </w:r>
       <w:proofErr w:type="spellStart"/>
@@ -8592,7 +8629,7 @@
       <w:pPr>
         <w:pStyle w:val="Heading2"/>
       </w:pPr>
-      <w:bookmarkStart w:id="48" w:name="_Toc210657783"/>
+      <w:bookmarkStart w:id="48" w:name="_Toc219713479"/>
       <w:r>
         <w:t>9</w:t>
       </w:r>
@@ -9128,7 +9165,7 @@
           <w:lang w:val="en-GB" w:eastAsia="hi-IN" w:bidi="hi-IN"/>
         </w:rPr>
       </w:pPr>
-      <w:bookmarkStart w:id="49" w:name="_Toc210657784"/>
+      <w:bookmarkStart w:id="49" w:name="_Toc219713480"/>
       <w:r>
         <w:t>10</w:t>
       </w:r>
@@ -9860,7 +9897,7 @@
         <w:pStyle w:val="Heading2"/>
       </w:pPr>
       <w:bookmarkStart w:id="50" w:name="_11._Troubleshooting_the"/>
-      <w:bookmarkStart w:id="51" w:name="_Toc210657785"/>
+      <w:bookmarkStart w:id="51" w:name="_Toc219713481"/>
       <w:bookmarkEnd w:id="50"/>
       <w:r>
         <w:t>11</w:t>
@@ -10509,7 +10546,7 @@
         <w:pStyle w:val="Heading2"/>
       </w:pPr>
       <w:bookmarkStart w:id="52" w:name="_Toc197824846"/>
-      <w:bookmarkStart w:id="53" w:name="_Toc210657786"/>
+      <w:bookmarkStart w:id="53" w:name="_Toc219713482"/>
       <w:r>
         <w:t>1</w:t>
       </w:r>
@@ -10565,7 +10602,7 @@
         <w:pStyle w:val="Heading2"/>
       </w:pPr>
       <w:bookmarkStart w:id="54" w:name="_Toc197824847"/>
-      <w:bookmarkStart w:id="55" w:name="_Toc210657787"/>
+      <w:bookmarkStart w:id="55" w:name="_Toc219713483"/>
       <w:r>
         <w:t>1</w:t>
       </w:r>
@@ -11407,7 +11444,7 @@
       </w:pPr>
       <w:bookmarkStart w:id="57" w:name="_13._Enable_Car"/>
       <w:bookmarkStart w:id="58" w:name="_13._Enable_Car_1"/>
-      <w:bookmarkStart w:id="59" w:name="_Toc210657788"/>
+      <w:bookmarkStart w:id="59" w:name="_Toc219713484"/>
       <w:bookmarkEnd w:id="57"/>
       <w:bookmarkEnd w:id="58"/>
       <w:r>
@@ -11612,7 +11649,7 @@
         <w:pStyle w:val="Heading2"/>
       </w:pPr>
       <w:bookmarkStart w:id="60" w:name="_Toc197824849"/>
-      <w:bookmarkStart w:id="61" w:name="_Toc210657789"/>
+      <w:bookmarkStart w:id="61" w:name="_Toc219713485"/>
       <w:r>
         <w:t>1</w:t>
       </w:r>
@@ -11869,7 +11906,7 @@
       <w:pPr>
         <w:pStyle w:val="Heading2"/>
       </w:pPr>
-      <w:bookmarkStart w:id="63" w:name="_Toc210657790"/>
+      <w:bookmarkStart w:id="63" w:name="_Toc219713486"/>
       <w:r>
         <w:t>1</w:t>
       </w:r>
@@ -12270,7 +12307,7 @@
       <w:pPr>
         <w:pStyle w:val="Heading2"/>
       </w:pPr>
-      <w:bookmarkStart w:id="64" w:name="_Toc210657791"/>
+      <w:bookmarkStart w:id="64" w:name="_Toc219713487"/>
       <w:r>
         <w:t>1</w:t>
       </w:r>
@@ -12655,7 +12692,7 @@
         <w:pStyle w:val="Heading2"/>
       </w:pPr>
       <w:bookmarkStart w:id="65" w:name="_Toc197824851"/>
-      <w:bookmarkStart w:id="66" w:name="_Toc210657792"/>
+      <w:bookmarkStart w:id="66" w:name="_Toc219713488"/>
       <w:r>
         <w:t>1</w:t>
       </w:r>
@@ -13476,7 +13513,7 @@
       <w:pPr>
         <w:pStyle w:val="Heading1"/>
       </w:pPr>
-      <w:bookmarkStart w:id="67" w:name="_Toc210657793"/>
+      <w:bookmarkStart w:id="67" w:name="_Toc219713489"/>
       <w:r>
         <w:t>Appendices</w:t>
       </w:r>
@@ -13490,7 +13527,7 @@
       <w:bookmarkStart w:id="69" w:name="_Appendix_A_–_1"/>
       <w:bookmarkStart w:id="70" w:name="_Toc197824852"/>
       <w:bookmarkStart w:id="71" w:name="_Ref198014892"/>
-      <w:bookmarkStart w:id="72" w:name="_Toc210657794"/>
+      <w:bookmarkStart w:id="72" w:name="_Toc219713490"/>
       <w:bookmarkEnd w:id="68"/>
       <w:bookmarkEnd w:id="69"/>
       <w:r>
@@ -15138,7 +15175,7 @@
       <w:bookmarkStart w:id="73" w:name="_Appendix_B_–"/>
       <w:bookmarkStart w:id="74" w:name="_Appendix_B_–_1"/>
       <w:bookmarkStart w:id="75" w:name="_Toc197824853"/>
-      <w:bookmarkStart w:id="76" w:name="_Toc210657795"/>
+      <w:bookmarkStart w:id="76" w:name="_Toc219713491"/>
       <w:bookmarkEnd w:id="73"/>
       <w:bookmarkEnd w:id="74"/>
       <w:r>
@@ -16025,7 +16062,7 @@
         <w:pStyle w:val="Heading2"/>
       </w:pPr>
       <w:bookmarkStart w:id="77" w:name="_Toc197824854"/>
-      <w:bookmarkStart w:id="78" w:name="_Toc210657796"/>
+      <w:bookmarkStart w:id="78" w:name="_Toc219713492"/>
       <w:r>
         <w:t xml:space="preserve">Appendix </w:t>
       </w:r>
@@ -16998,13 +17035,8 @@
               <w:pStyle w:val="TableContents"/>
               <w:snapToGrid w:val="0"/>
             </w:pPr>
-            <w:proofErr w:type="gramStart"/>
-            <w:r>
-              <w:t>n</w:t>
-            </w:r>
-            <w:proofErr w:type="gramEnd"/>
-            <w:r>
-              <w:t>/a</w:t>
+            <w:r>
+              <w:t>GSM Lock</w:t>
             </w:r>
           </w:p>
         </w:tc>
@@ -17023,13 +17055,8 @@
               <w:pStyle w:val="TableContents"/>
               <w:snapToGrid w:val="0"/>
             </w:pPr>
-            <w:proofErr w:type="gramStart"/>
-            <w:r>
-              <w:t>n</w:t>
-            </w:r>
-            <w:proofErr w:type="gramEnd"/>
-            <w:r>
-              <w:t>/a</w:t>
+            <w:r>
+              <w:t>The GSM network to lock to</w:t>
             </w:r>
           </w:p>
         </w:tc>
@@ -17068,13 +17095,8 @@
               <w:pStyle w:val="TableContents"/>
               <w:snapToGrid w:val="0"/>
             </w:pPr>
-            <w:proofErr w:type="gramStart"/>
-            <w:r>
-              <w:t>n</w:t>
-            </w:r>
-            <w:proofErr w:type="gramEnd"/>
-            <w:r>
-              <w:t>/a</w:t>
+            <w:r>
+              <w:t>Vehicle Type</w:t>
             </w:r>
           </w:p>
         </w:tc>
@@ -17093,13 +17115,8 @@
               <w:pStyle w:val="TableContents"/>
               <w:snapToGrid w:val="0"/>
             </w:pPr>
-            <w:proofErr w:type="gramStart"/>
-            <w:r>
-              <w:t>n</w:t>
-            </w:r>
-            <w:proofErr w:type="gramEnd"/>
-            <w:r>
-              <w:t>/a</w:t>
+            <w:r>
+              <w:t>The vehicle type</w:t>
             </w:r>
           </w:p>
         </w:tc>
@@ -17888,7 +17905,7 @@
         <w:rStyle w:val="PageNumber"/>
         <w:noProof/>
       </w:rPr>
-      <w:t>2</w:t>
+      <w:t>4</w:t>
     </w:r>
     <w:r>
       <w:rPr>
@@ -22218,7 +22235,7 @@
 </file>
 
 <file path=customXml/itemProps1.xml><?xml version="1.0" encoding="utf-8"?>
-<ds:datastoreItem xmlns:ds="http://schemas.openxmlformats.org/officeDocument/2006/customXml" ds:itemID="{6798BDDD-6A81-E54E-8CBA-DAA01D6851B1}">
+<ds:datastoreItem xmlns:ds="http://schemas.openxmlformats.org/officeDocument/2006/customXml" ds:itemID="{FEF869DA-B35A-EA48-9123-9A4C7164DC25}">
   <ds:schemaRefs>
     <ds:schemaRef ds:uri="http://schemas.openxmlformats.org/officeDocument/2006/bibliography"/>
   </ds:schemaRefs>

</xml_diff>